<commit_message>
Se agrega el mensaje main
</commit_message>
<xml_diff>
--- a/Documentencacion/Waint.docx
+++ b/Documentencacion/Waint.docx
@@ -174,7 +174,6 @@
           <w:szCs w:val="56"/>
         </w:rPr>
       </w:pPr>
-      <w:proofErr w:type="spellStart"/>
       <w:r>
         <w:rPr>
           <w:rFonts w:ascii="Times New Roman" w:hAnsi="Times New Roman"/>
@@ -185,7 +184,6 @@
         </w:rPr>
         <w:t>Waint</w:t>
       </w:r>
-      <w:proofErr w:type="spellEnd"/>
     </w:p>
     <w:p>
       <w:pPr>
@@ -444,14 +442,12 @@
                 <w:rFonts w:ascii="Times New Roman" w:hAnsi="Times New Roman"/>
               </w:rPr>
             </w:pPr>
-            <w:proofErr w:type="spellStart"/>
             <w:r>
               <w:rPr>
                 <w:rFonts w:ascii="Times New Roman" w:hAnsi="Times New Roman"/>
               </w:rPr>
               <w:t>Testert</w:t>
             </w:r>
-            <w:proofErr w:type="spellEnd"/>
           </w:p>
         </w:tc>
       </w:tr>
@@ -601,21 +597,12 @@
               </w:rPr>
               <w:t>Omar Ricardo Casta</w:t>
             </w:r>
-            <w:proofErr w:type="spellStart"/>
             <w:r>
               <w:rPr>
                 <w:rFonts w:ascii="Times New Roman" w:hAnsi="Times New Roman"/>
                 <w:lang w:val="es-419"/>
               </w:rPr>
-              <w:t>ñeda</w:t>
-            </w:r>
-            <w:proofErr w:type="spellEnd"/>
-            <w:r>
-              <w:rPr>
-                <w:rFonts w:ascii="Times New Roman" w:hAnsi="Times New Roman"/>
-                <w:lang w:val="es-419"/>
-              </w:rPr>
-              <w:t xml:space="preserve">  Camargo</w:t>
+              <w:t>ñeda  Camargo</w:t>
             </w:r>
           </w:p>
         </w:tc>
@@ -680,30 +667,8 @@
               <w:rPr>
                 <w:rFonts w:ascii="Times New Roman" w:hAnsi="Times New Roman"/>
               </w:rPr>
-              <w:t xml:space="preserve">Miguel </w:t>
-            </w:r>
-            <w:proofErr w:type="spellStart"/>
-            <w:r>
-              <w:rPr>
-                <w:rFonts w:ascii="Times New Roman" w:hAnsi="Times New Roman"/>
-              </w:rPr>
-              <w:t>Angel</w:t>
-            </w:r>
-            <w:proofErr w:type="spellEnd"/>
-            <w:r>
-              <w:rPr>
-                <w:rFonts w:ascii="Times New Roman" w:hAnsi="Times New Roman"/>
-              </w:rPr>
-              <w:t xml:space="preserve"> Antonio </w:t>
-            </w:r>
-            <w:proofErr w:type="spellStart"/>
-            <w:r>
-              <w:rPr>
-                <w:rFonts w:ascii="Times New Roman" w:hAnsi="Times New Roman"/>
-              </w:rPr>
-              <w:t>Fernandez</w:t>
-            </w:r>
-            <w:proofErr w:type="spellEnd"/>
+              <w:t>Miguel Angel Antonio Fernandez</w:t>
+            </w:r>
           </w:p>
         </w:tc>
         <w:tc>
@@ -930,18 +895,16 @@
               <w:rPr>
                 <w:webHidden/>
               </w:rPr>
-            </w:r>
-            <w:r>
-              <w:rPr>
-                <w:webHidden/>
-              </w:rPr>
               <w:fldChar w:fldCharType="separate"/>
             </w:r>
             <w:r>
               <w:rPr>
-                <w:webHidden/>
-              </w:rPr>
-              <w:t>3</w:t>
+                <w:b w:val="0"/>
+                <w:bCs w:val="0"/>
+                <w:webHidden/>
+                <w:lang w:val="es-ES"/>
+              </w:rPr>
+              <w:t>¡Error! Marcador no definido.</w:t>
             </w:r>
             <w:r>
               <w:rPr>
@@ -1028,7 +991,7 @@
                 <w:noProof/>
                 <w:webHidden/>
               </w:rPr>
-              <w:t>3</w:t>
+              <w:t>2</w:t>
             </w:r>
             <w:r>
               <w:rPr>
@@ -1116,7 +1079,7 @@
                 <w:noProof/>
                 <w:webHidden/>
               </w:rPr>
-              <w:t>3</w:t>
+              <w:t>2</w:t>
             </w:r>
             <w:r>
               <w:rPr>
@@ -1204,7 +1167,7 @@
                 <w:noProof/>
                 <w:webHidden/>
               </w:rPr>
-              <w:t>3</w:t>
+              <w:t>2</w:t>
             </w:r>
             <w:r>
               <w:rPr>
@@ -1294,7 +1257,7 @@
                 <w:noProof/>
                 <w:webHidden/>
               </w:rPr>
-              <w:t>3</w:t>
+              <w:t>2</w:t>
             </w:r>
             <w:r>
               <w:rPr>
@@ -1384,7 +1347,7 @@
                 <w:noProof/>
                 <w:webHidden/>
               </w:rPr>
-              <w:t>3</w:t>
+              <w:t>2</w:t>
             </w:r>
             <w:r>
               <w:rPr>
@@ -1474,7 +1437,7 @@
                 <w:noProof/>
                 <w:webHidden/>
               </w:rPr>
-              <w:t>3</w:t>
+              <w:t>2</w:t>
             </w:r>
             <w:r>
               <w:rPr>
@@ -1564,7 +1527,7 @@
                 <w:noProof/>
                 <w:webHidden/>
               </w:rPr>
-              <w:t>4</w:t>
+              <w:t>3</w:t>
             </w:r>
             <w:r>
               <w:rPr>
@@ -1652,7 +1615,7 @@
                 <w:noProof/>
                 <w:webHidden/>
               </w:rPr>
-              <w:t>4</w:t>
+              <w:t>3</w:t>
             </w:r>
             <w:r>
               <w:rPr>
@@ -1734,7 +1697,7 @@
               <w:rPr>
                 <w:webHidden/>
               </w:rPr>
-              <w:t>4</w:t>
+              <w:t>3</w:t>
             </w:r>
             <w:r>
               <w:rPr>
@@ -1821,7 +1784,7 @@
                 <w:noProof/>
                 <w:webHidden/>
               </w:rPr>
-              <w:t>4</w:t>
+              <w:t>3</w:t>
             </w:r>
             <w:r>
               <w:rPr>
@@ -1909,7 +1872,7 @@
                 <w:noProof/>
                 <w:webHidden/>
               </w:rPr>
-              <w:t>4</w:t>
+              <w:t>3</w:t>
             </w:r>
             <w:r>
               <w:rPr>
@@ -1997,7 +1960,7 @@
                 <w:noProof/>
                 <w:webHidden/>
               </w:rPr>
-              <w:t>5</w:t>
+              <w:t>4</w:t>
             </w:r>
             <w:r>
               <w:rPr>
@@ -2087,7 +2050,7 @@
                 <w:noProof/>
                 <w:webHidden/>
               </w:rPr>
-              <w:t>5</w:t>
+              <w:t>4</w:t>
             </w:r>
             <w:r>
               <w:rPr>
@@ -2177,7 +2140,7 @@
                 <w:noProof/>
                 <w:webHidden/>
               </w:rPr>
-              <w:t>5</w:t>
+              <w:t>4</w:t>
             </w:r>
             <w:r>
               <w:rPr>
@@ -2267,7 +2230,7 @@
                 <w:noProof/>
                 <w:webHidden/>
               </w:rPr>
-              <w:t>5</w:t>
+              <w:t>4</w:t>
             </w:r>
             <w:r>
               <w:rPr>
@@ -2349,7 +2312,7 @@
               <w:rPr>
                 <w:webHidden/>
               </w:rPr>
-              <w:t>5</w:t>
+              <w:t>4</w:t>
             </w:r>
             <w:r>
               <w:rPr>
@@ -2438,7 +2401,7 @@
                 <w:noProof/>
                 <w:webHidden/>
               </w:rPr>
-              <w:t>6</w:t>
+              <w:t>4</w:t>
             </w:r>
             <w:r>
               <w:rPr>
@@ -2530,7 +2493,7 @@
                 <w:noProof/>
                 <w:webHidden/>
               </w:rPr>
-              <w:t>6</w:t>
+              <w:t>4</w:t>
             </w:r>
             <w:r>
               <w:rPr>
@@ -2622,7 +2585,7 @@
                 <w:noProof/>
                 <w:webHidden/>
               </w:rPr>
-              <w:t>6</w:t>
+              <w:t>5</w:t>
             </w:r>
             <w:r>
               <w:rPr>
@@ -2714,7 +2677,7 @@
                 <w:noProof/>
                 <w:webHidden/>
               </w:rPr>
-              <w:t>6</w:t>
+              <w:t>5</w:t>
             </w:r>
             <w:r>
               <w:rPr>
@@ -2988,7 +2951,7 @@
                 <w:noProof/>
                 <w:webHidden/>
               </w:rPr>
-              <w:t>7</w:t>
+              <w:t>6</w:t>
             </w:r>
             <w:r>
               <w:rPr>
@@ -3080,7 +3043,7 @@
                 <w:noProof/>
                 <w:webHidden/>
               </w:rPr>
-              <w:t>7</w:t>
+              <w:t>6</w:t>
             </w:r>
             <w:r>
               <w:rPr>
@@ -3162,7 +3125,7 @@
               <w:rPr>
                 <w:webHidden/>
               </w:rPr>
-              <w:t>9</w:t>
+              <w:t>6</w:t>
             </w:r>
             <w:r>
               <w:rPr>
@@ -3251,7 +3214,7 @@
                 <w:noProof/>
                 <w:webHidden/>
               </w:rPr>
-              <w:t>9</w:t>
+              <w:t>6</w:t>
             </w:r>
             <w:r>
               <w:rPr>
@@ -3333,7 +3296,7 @@
               <w:rPr>
                 <w:webHidden/>
               </w:rPr>
-              <w:t>9</w:t>
+              <w:t>7</w:t>
             </w:r>
             <w:r>
               <w:rPr>
@@ -3403,18 +3366,16 @@
               <w:rPr>
                 <w:webHidden/>
               </w:rPr>
-            </w:r>
-            <w:r>
-              <w:rPr>
-                <w:webHidden/>
-              </w:rPr>
               <w:fldChar w:fldCharType="separate"/>
             </w:r>
             <w:r>
               <w:rPr>
-                <w:webHidden/>
-              </w:rPr>
-              <w:t>9</w:t>
+                <w:b w:val="0"/>
+                <w:bCs w:val="0"/>
+                <w:webHidden/>
+                <w:lang w:val="es-ES"/>
+              </w:rPr>
+              <w:t>¡Error! Marcador no definido.</w:t>
             </w:r>
             <w:r>
               <w:rPr>
@@ -3503,7 +3464,7 @@
                 <w:noProof/>
                 <w:webHidden/>
               </w:rPr>
-              <w:t>9</w:t>
+              <w:t>7</w:t>
             </w:r>
             <w:r>
               <w:rPr>
@@ -3593,7 +3554,7 @@
                 <w:noProof/>
                 <w:webHidden/>
               </w:rPr>
-              <w:t>9</w:t>
+              <w:t>7</w:t>
             </w:r>
             <w:r>
               <w:rPr>
@@ -3675,7 +3636,7 @@
               <w:rPr>
                 <w:webHidden/>
               </w:rPr>
-              <w:t>10</w:t>
+              <w:t>7</w:t>
             </w:r>
             <w:r>
               <w:rPr>
@@ -3756,7 +3717,7 @@
               <w:rPr>
                 <w:webHidden/>
               </w:rPr>
-              <w:t>10</w:t>
+              <w:t>7</w:t>
             </w:r>
             <w:r>
               <w:rPr>
@@ -4031,19 +3992,11 @@
           <w:rFonts w:ascii="Times New Roman" w:hAnsi="Times New Roman"/>
         </w:rPr>
       </w:pPr>
-      <w:proofErr w:type="spellStart"/>
-      <w:r>
-        <w:rPr>
-          <w:rFonts w:ascii="Times New Roman" w:hAnsi="Times New Roman"/>
-        </w:rPr>
-        <w:t>Waint</w:t>
-      </w:r>
-      <w:proofErr w:type="spellEnd"/>
-      <w:r>
-        <w:rPr>
-          <w:rFonts w:ascii="Times New Roman" w:hAnsi="Times New Roman"/>
-        </w:rPr>
-        <w:t xml:space="preserve"> es un programa que integra los diferentes </w:t>
+      <w:r>
+        <w:rPr>
+          <w:rFonts w:ascii="Times New Roman" w:hAnsi="Times New Roman"/>
+        </w:rPr>
+        <w:t xml:space="preserve">Waint es un programa que integra los diferentes </w:t>
       </w:r>
       <w:r>
         <w:rPr>
@@ -4356,44 +4309,8 @@
         <w:rPr>
           <w:rFonts w:ascii="Times New Roman" w:hAnsi="Times New Roman"/>
         </w:rPr>
-        <w:t xml:space="preserve">OMG </w:t>
-      </w:r>
-      <w:proofErr w:type="spellStart"/>
-      <w:r>
-        <w:rPr>
-          <w:rFonts w:ascii="Times New Roman" w:hAnsi="Times New Roman"/>
-        </w:rPr>
-        <w:t>Unified</w:t>
-      </w:r>
-      <w:proofErr w:type="spellEnd"/>
-      <w:r>
-        <w:rPr>
-          <w:rFonts w:ascii="Times New Roman" w:hAnsi="Times New Roman"/>
-        </w:rPr>
-        <w:t xml:space="preserve"> </w:t>
-      </w:r>
-      <w:proofErr w:type="spellStart"/>
-      <w:r>
-        <w:rPr>
-          <w:rFonts w:ascii="Times New Roman" w:hAnsi="Times New Roman"/>
-        </w:rPr>
-        <w:t>Modeling</w:t>
-      </w:r>
-      <w:proofErr w:type="spellEnd"/>
-      <w:r>
-        <w:rPr>
-          <w:rFonts w:ascii="Times New Roman" w:hAnsi="Times New Roman"/>
-        </w:rPr>
-        <w:t xml:space="preserve"> </w:t>
-      </w:r>
-      <w:proofErr w:type="spellStart"/>
-      <w:r>
-        <w:rPr>
-          <w:rFonts w:ascii="Times New Roman" w:hAnsi="Times New Roman"/>
-        </w:rPr>
-        <w:t>Language</w:t>
-      </w:r>
-      <w:proofErr w:type="spellEnd"/>
+        <w:t>OMG Unified Modeling Language</w:t>
+      </w:r>
     </w:p>
     <w:p>
       <w:pPr>
@@ -4412,39 +4329,7 @@
           <w:rFonts w:ascii="Times New Roman" w:hAnsi="Times New Roman"/>
           <w:lang w:val="en-US"/>
         </w:rPr>
-        <w:t xml:space="preserve">Schwinger, W.; Koch, N. "Modeling Web Applications", Chapter 3 </w:t>
-      </w:r>
-      <w:proofErr w:type="spellStart"/>
-      <w:r>
-        <w:rPr>
-          <w:rFonts w:ascii="Times New Roman" w:hAnsi="Times New Roman"/>
-          <w:lang w:val="en-US"/>
-        </w:rPr>
-        <w:t>en</w:t>
-      </w:r>
-      <w:proofErr w:type="spellEnd"/>
-      <w:r>
-        <w:rPr>
-          <w:rFonts w:ascii="Times New Roman" w:hAnsi="Times New Roman"/>
-          <w:lang w:val="en-US"/>
-        </w:rPr>
-        <w:t xml:space="preserve">: Kappel, G.; </w:t>
-      </w:r>
-      <w:proofErr w:type="spellStart"/>
-      <w:r>
-        <w:rPr>
-          <w:rFonts w:ascii="Times New Roman" w:hAnsi="Times New Roman"/>
-          <w:lang w:val="en-US"/>
-        </w:rPr>
-        <w:t>Pröll</w:t>
-      </w:r>
-      <w:proofErr w:type="spellEnd"/>
-      <w:r>
-        <w:rPr>
-          <w:rFonts w:ascii="Times New Roman" w:hAnsi="Times New Roman"/>
-          <w:lang w:val="en-US"/>
-        </w:rPr>
-        <w:t>,</w:t>
+        <w:t>Schwinger, W.; Koch, N. "Modeling Web Applications", Chapter 3 en: Kappel, G.; Pröll,</w:t>
       </w:r>
     </w:p>
     <w:p>
@@ -4464,23 +4349,7 @@
           <w:rFonts w:ascii="Times New Roman" w:hAnsi="Times New Roman"/>
           <w:lang w:val="en-US"/>
         </w:rPr>
-        <w:t xml:space="preserve">Koch, N.; Knapp, A.; Zhang, G.; Baumeister, H. "UML-Based Web Engineering. An Approach Based on Standards", Chapter 7 </w:t>
-      </w:r>
-      <w:proofErr w:type="spellStart"/>
-      <w:r>
-        <w:rPr>
-          <w:rFonts w:ascii="Times New Roman" w:hAnsi="Times New Roman"/>
-          <w:lang w:val="en-US"/>
-        </w:rPr>
-        <w:t>en</w:t>
-      </w:r>
-      <w:proofErr w:type="spellEnd"/>
-      <w:r>
-        <w:rPr>
-          <w:rFonts w:ascii="Times New Roman" w:hAnsi="Times New Roman"/>
-          <w:lang w:val="en-US"/>
-        </w:rPr>
-        <w:t>: Rossi, G.; Pastor</w:t>
+        <w:t>Koch, N.; Knapp, A.; Zhang, G.; Baumeister, H. "UML-Based Web Engineering. An Approach Based on Standards", Chapter 7 en: Rossi, G.; Pastor</w:t>
       </w:r>
     </w:p>
     <w:p>
@@ -4498,35 +4367,7 @@
         <w:rPr>
           <w:rFonts w:ascii="Times New Roman" w:hAnsi="Times New Roman"/>
         </w:rPr>
-        <w:t xml:space="preserve">Python a Fondo Oscar </w:t>
-      </w:r>
-      <w:proofErr w:type="spellStart"/>
-      <w:r>
-        <w:rPr>
-          <w:rFonts w:ascii="Times New Roman" w:hAnsi="Times New Roman"/>
-        </w:rPr>
-        <w:t>Ramirez</w:t>
-      </w:r>
-      <w:proofErr w:type="spellEnd"/>
-      <w:r>
-        <w:rPr>
-          <w:rFonts w:ascii="Times New Roman" w:hAnsi="Times New Roman"/>
-        </w:rPr>
-        <w:t xml:space="preserve"> </w:t>
-      </w:r>
-      <w:proofErr w:type="spellStart"/>
-      <w:r>
-        <w:rPr>
-          <w:rFonts w:ascii="Times New Roman" w:hAnsi="Times New Roman"/>
-        </w:rPr>
-        <w:t>Jimenez</w:t>
-      </w:r>
-      <w:proofErr w:type="spellEnd"/>
-      <w:r>
-        <w:rPr>
-          <w:rFonts w:ascii="Times New Roman" w:hAnsi="Times New Roman"/>
-        </w:rPr>
-        <w:t>.</w:t>
+        <w:t>Python a Fondo Oscar Ramirez Jimenez.</w:t>
       </w:r>
     </w:p>
     <w:p>
@@ -4591,21 +4432,7 @@
         <w:rPr>
           <w:rFonts w:ascii="Times New Roman" w:hAnsi="Times New Roman"/>
         </w:rPr>
-        <w:t xml:space="preserve"> dirigido para el que operador y el usuario tengan una idea general de como funciona </w:t>
-      </w:r>
-      <w:proofErr w:type="spellStart"/>
-      <w:r>
-        <w:rPr>
-          <w:rFonts w:ascii="Times New Roman" w:hAnsi="Times New Roman"/>
-        </w:rPr>
-        <w:t>Waint</w:t>
-      </w:r>
-      <w:proofErr w:type="spellEnd"/>
-      <w:r>
-        <w:rPr>
-          <w:rFonts w:ascii="Times New Roman" w:hAnsi="Times New Roman"/>
-        </w:rPr>
-        <w:t xml:space="preserve"> y que ventajas sobre otros programas de almacenamiento interactivo de </w:t>
+        <w:t xml:space="preserve"> dirigido para el que operador y el usuario tengan una idea general de como funciona Waint y que ventajas sobre otros programas de almacenamiento interactivo de </w:t>
       </w:r>
       <w:r>
         <w:rPr>
@@ -4724,19 +4551,11 @@
           <w:rFonts w:ascii="Times New Roman" w:hAnsi="Times New Roman"/>
         </w:rPr>
       </w:pPr>
-      <w:proofErr w:type="spellStart"/>
-      <w:r>
-        <w:rPr>
-          <w:rFonts w:ascii="Times New Roman" w:hAnsi="Times New Roman"/>
-        </w:rPr>
-        <w:t>Waint</w:t>
-      </w:r>
-      <w:proofErr w:type="spellEnd"/>
-      <w:r>
-        <w:rPr>
-          <w:rFonts w:ascii="Times New Roman" w:hAnsi="Times New Roman"/>
-        </w:rPr>
-        <w:t xml:space="preserve"> es una aplicación que permite el almacenamiento de libros con una gran numero de criterios como, Genero, autor, año y costo permitiendo </w:t>
+      <w:r>
+        <w:rPr>
+          <w:rFonts w:ascii="Times New Roman" w:hAnsi="Times New Roman"/>
+        </w:rPr>
+        <w:t xml:space="preserve">Waint es una aplicación que permite el almacenamiento de libros con una gran numero de criterios como, Genero, autor, año y costo permitiendo </w:t>
       </w:r>
       <w:r>
         <w:rPr>
@@ -4816,19 +4635,11 @@
           <w:rFonts w:ascii="Times New Roman" w:hAnsi="Times New Roman"/>
         </w:rPr>
       </w:pPr>
-      <w:proofErr w:type="spellStart"/>
-      <w:r>
-        <w:rPr>
-          <w:rFonts w:ascii="Times New Roman" w:hAnsi="Times New Roman"/>
-        </w:rPr>
-        <w:t>Waint</w:t>
-      </w:r>
-      <w:proofErr w:type="spellEnd"/>
-      <w:r>
-        <w:rPr>
-          <w:rFonts w:ascii="Times New Roman" w:hAnsi="Times New Roman"/>
-        </w:rPr>
-        <w:t xml:space="preserve"> cuenta con las siguientes funciones </w:t>
+      <w:r>
+        <w:rPr>
+          <w:rFonts w:ascii="Times New Roman" w:hAnsi="Times New Roman"/>
+        </w:rPr>
+        <w:t xml:space="preserve">Waint cuenta con las siguientes funciones </w:t>
       </w:r>
     </w:p>
     <w:p>
@@ -4978,21 +4789,7 @@
         <w:rPr>
           <w:rFonts w:ascii="Times New Roman" w:hAnsi="Times New Roman"/>
         </w:rPr>
-        <w:t xml:space="preserve">Los usuarios amates de los libros encuentran en </w:t>
-      </w:r>
-      <w:proofErr w:type="spellStart"/>
-      <w:r>
-        <w:rPr>
-          <w:rFonts w:ascii="Times New Roman" w:hAnsi="Times New Roman"/>
-        </w:rPr>
-        <w:t>Waint</w:t>
-      </w:r>
-      <w:proofErr w:type="spellEnd"/>
-      <w:r>
-        <w:rPr>
-          <w:rFonts w:ascii="Times New Roman" w:hAnsi="Times New Roman"/>
-        </w:rPr>
-        <w:t xml:space="preserve"> una aplicación fácil de usar en donde podrán realizar búsquedas por genere, autor o simplemente el nombre del libro del cual quieren pedir prestado o comprar</w:t>
+        <w:t>Los usuarios amates de los libros encuentran en Waint una aplicación fácil de usar en donde podrán realizar búsquedas por genere, autor o simplemente el nombre del libro del cual quieren pedir prestado o comprar</w:t>
       </w:r>
       <w:r>
         <w:rPr>
@@ -5047,21 +4844,7 @@
         <w:rPr>
           <w:rFonts w:ascii="Times New Roman" w:hAnsi="Times New Roman"/>
         </w:rPr>
-        <w:t xml:space="preserve">Las siguientes son las restricciones con las cuales </w:t>
-      </w:r>
-      <w:proofErr w:type="spellStart"/>
-      <w:r>
-        <w:rPr>
-          <w:rFonts w:ascii="Times New Roman" w:hAnsi="Times New Roman"/>
-        </w:rPr>
-        <w:t>Waint</w:t>
-      </w:r>
-      <w:proofErr w:type="spellEnd"/>
-      <w:r>
-        <w:rPr>
-          <w:rFonts w:ascii="Times New Roman" w:hAnsi="Times New Roman"/>
-        </w:rPr>
-        <w:t xml:space="preserve"> cuenta.</w:t>
+        <w:t>Las siguientes son las restricciones con las cuales Waint cuenta.</w:t>
       </w:r>
     </w:p>
     <w:p>
@@ -5201,21 +4984,7 @@
         <w:rPr>
           <w:rFonts w:ascii="Times New Roman" w:hAnsi="Times New Roman"/>
         </w:rPr>
-        <w:t xml:space="preserve">Las siguientes son las suposiciones de </w:t>
-      </w:r>
-      <w:proofErr w:type="spellStart"/>
-      <w:r>
-        <w:rPr>
-          <w:rFonts w:ascii="Times New Roman" w:hAnsi="Times New Roman"/>
-        </w:rPr>
-        <w:t>Waint</w:t>
-      </w:r>
-      <w:proofErr w:type="spellEnd"/>
-      <w:r>
-        <w:rPr>
-          <w:rFonts w:ascii="Times New Roman" w:hAnsi="Times New Roman"/>
-        </w:rPr>
-        <w:t xml:space="preserve"> para asegurar su optimo funcionamiento. </w:t>
+        <w:t xml:space="preserve">Las siguientes son las suposiciones de Waint para asegurar su optimo funcionamiento. </w:t>
       </w:r>
     </w:p>
     <w:p>
@@ -5269,16 +5038,8 @@
         <w:rPr>
           <w:rFonts w:ascii="Times New Roman" w:hAnsi="Times New Roman"/>
         </w:rPr>
-        <w:t xml:space="preserve">La biblioteca cuenta con un operario que realice la carga de información a </w:t>
-      </w:r>
-      <w:proofErr w:type="spellStart"/>
-      <w:r>
-        <w:rPr>
-          <w:rFonts w:ascii="Times New Roman" w:hAnsi="Times New Roman"/>
-        </w:rPr>
-        <w:t>Waint</w:t>
-      </w:r>
-      <w:proofErr w:type="spellEnd"/>
+        <w:t>La biblioteca cuenta con un operario que realice la carga de información a Waint</w:t>
+      </w:r>
       <w:r>
         <w:rPr>
           <w:rFonts w:ascii="Times New Roman" w:hAnsi="Times New Roman"/>
@@ -5417,21 +5178,12 @@
         </w:rPr>
       </w:pPr>
       <w:bookmarkStart w:id="50" w:name="_Toc77242290"/>
-      <w:proofErr w:type="spellStart"/>
       <w:r>
         <w:rPr>
           <w:rFonts w:ascii="Times New Roman" w:hAnsi="Times New Roman" w:cs="Times New Roman"/>
           <w:lang w:val="es-ES"/>
         </w:rPr>
-        <w:t>Product</w:t>
-      </w:r>
-      <w:proofErr w:type="spellEnd"/>
-      <w:r>
-        <w:rPr>
-          <w:rFonts w:ascii="Times New Roman" w:hAnsi="Times New Roman" w:cs="Times New Roman"/>
-          <w:lang w:val="es-ES"/>
-        </w:rPr>
-        <w:t xml:space="preserve"> Backlog</w:t>
+        <w:t>Product Backlog</w:t>
       </w:r>
       <w:bookmarkEnd w:id="50"/>
     </w:p>
@@ -5445,21 +5197,7 @@
         <w:rPr>
           <w:rFonts w:ascii="Times New Roman" w:hAnsi="Times New Roman"/>
         </w:rPr>
-        <w:t xml:space="preserve">Los siguientes serán </w:t>
-      </w:r>
-      <w:proofErr w:type="spellStart"/>
-      <w:r>
-        <w:rPr>
-          <w:rFonts w:ascii="Times New Roman" w:hAnsi="Times New Roman"/>
-        </w:rPr>
-        <w:t>the</w:t>
-      </w:r>
-      <w:proofErr w:type="spellEnd"/>
-      <w:r>
-        <w:rPr>
-          <w:rFonts w:ascii="Times New Roman" w:hAnsi="Times New Roman"/>
-        </w:rPr>
-        <w:t xml:space="preserve"> producto Backlog a entregar a lo largo del ejercicio.</w:t>
+        <w:t>Los siguientes serán the producto Backlog a entregar a lo largo del ejercicio.</w:t>
       </w:r>
     </w:p>
     <w:p>
@@ -5477,22 +5215,8 @@
         <w:rPr>
           <w:rFonts w:ascii="Times New Roman" w:hAnsi="Times New Roman"/>
         </w:rPr>
-        <w:t>Creación</w:t>
-      </w:r>
-      <w:r>
-        <w:rPr>
-          <w:rFonts w:ascii="Times New Roman" w:hAnsi="Times New Roman"/>
-        </w:rPr>
-        <w:t xml:space="preserve"> de Repositorio de </w:t>
-      </w:r>
-      <w:proofErr w:type="spellStart"/>
-      <w:r>
-        <w:rPr>
-          <w:rFonts w:ascii="Times New Roman" w:hAnsi="Times New Roman"/>
-        </w:rPr>
-        <w:t>Githut</w:t>
-      </w:r>
-      <w:proofErr w:type="spellEnd"/>
+        <w:t>Creación de Repositorio de Githut</w:t>
+      </w:r>
     </w:p>
     <w:p>
       <w:pPr>
@@ -5509,13 +5233,7 @@
         <w:rPr>
           <w:rFonts w:ascii="Times New Roman" w:hAnsi="Times New Roman"/>
         </w:rPr>
-        <w:t xml:space="preserve">Link de </w:t>
-      </w:r>
-      <w:r>
-        <w:rPr>
-          <w:rFonts w:ascii="Times New Roman" w:hAnsi="Times New Roman"/>
-        </w:rPr>
-        <w:t>repositorios</w:t>
+        <w:t>Link de repositorios</w:t>
       </w:r>
     </w:p>
     <w:p>
@@ -5533,13 +5251,7 @@
         <w:rPr>
           <w:rFonts w:ascii="Times New Roman" w:hAnsi="Times New Roman"/>
         </w:rPr>
-        <w:t>Creación</w:t>
-      </w:r>
-      <w:r>
-        <w:rPr>
-          <w:rFonts w:ascii="Times New Roman" w:hAnsi="Times New Roman"/>
-        </w:rPr>
-        <w:t xml:space="preserve"> de Trello</w:t>
+        <w:t>Creación de Trello</w:t>
       </w:r>
     </w:p>
     <w:p>
@@ -5557,25 +5269,7 @@
         <w:rPr>
           <w:rFonts w:ascii="Times New Roman" w:hAnsi="Times New Roman"/>
         </w:rPr>
-        <w:t xml:space="preserve">Documento de </w:t>
-      </w:r>
-      <w:r>
-        <w:rPr>
-          <w:rFonts w:ascii="Times New Roman" w:hAnsi="Times New Roman"/>
-        </w:rPr>
-        <w:t>gestión</w:t>
-      </w:r>
-      <w:r>
-        <w:rPr>
-          <w:rFonts w:ascii="Times New Roman" w:hAnsi="Times New Roman"/>
-        </w:rPr>
-        <w:t xml:space="preserve"> de </w:t>
-      </w:r>
-      <w:r>
-        <w:rPr>
-          <w:rFonts w:ascii="Times New Roman" w:hAnsi="Times New Roman"/>
-        </w:rPr>
-        <w:t>configuración</w:t>
+        <w:t>Documento de gestión de configuración</w:t>
       </w:r>
     </w:p>
     <w:p>
@@ -5593,19 +5287,7 @@
         <w:rPr>
           <w:rFonts w:ascii="Times New Roman" w:hAnsi="Times New Roman"/>
         </w:rPr>
-        <w:t>Plantilla Fron</w:t>
-      </w:r>
-      <w:r>
-        <w:rPr>
-          <w:rFonts w:ascii="Times New Roman" w:hAnsi="Times New Roman"/>
-        </w:rPr>
-        <w:t xml:space="preserve">t </w:t>
-      </w:r>
-      <w:r>
-        <w:rPr>
-          <w:rFonts w:ascii="Times New Roman" w:hAnsi="Times New Roman"/>
-        </w:rPr>
-        <w:t>End</w:t>
+        <w:t>Plantilla Front End</w:t>
       </w:r>
     </w:p>
     <w:p>
@@ -5660,13 +5342,7 @@
           <w:rFonts w:ascii="Times New Roman" w:hAnsi="Times New Roman"/>
         </w:rPr>
         <w:lastRenderedPageBreak/>
-        <w:t>Acta de entrega y reunion</w:t>
-      </w:r>
-      <w:r>
-        <w:rPr>
-          <w:rFonts w:ascii="Times New Roman" w:hAnsi="Times New Roman"/>
-        </w:rPr>
-        <w:t>es semanales</w:t>
+        <w:t>Acta de entrega y reuniones semanales</w:t>
       </w:r>
     </w:p>
     <w:p>
@@ -5684,13 +5360,7 @@
         <w:rPr>
           <w:rFonts w:ascii="Times New Roman" w:hAnsi="Times New Roman"/>
         </w:rPr>
-        <w:t>Generación</w:t>
-      </w:r>
-      <w:r>
-        <w:rPr>
-          <w:rFonts w:ascii="Times New Roman" w:hAnsi="Times New Roman"/>
-        </w:rPr>
-        <w:t xml:space="preserve"> de Botones</w:t>
+        <w:t>Generación de Botones</w:t>
       </w:r>
     </w:p>
     <w:p>
@@ -5723,35 +5393,12 @@
           <w:lang w:val="en-US"/>
         </w:rPr>
       </w:pPr>
-      <w:proofErr w:type="spellStart"/>
       <w:r>
         <w:rPr>
           <w:rFonts w:ascii="Times New Roman" w:hAnsi="Times New Roman"/>
           <w:lang w:val="en-US"/>
         </w:rPr>
-        <w:t>Conexión</w:t>
-      </w:r>
-      <w:proofErr w:type="spellEnd"/>
-      <w:r>
-        <w:rPr>
-          <w:rFonts w:ascii="Times New Roman" w:hAnsi="Times New Roman"/>
-          <w:lang w:val="en-US"/>
-        </w:rPr>
-        <w:t xml:space="preserve"> </w:t>
-      </w:r>
-      <w:r>
-        <w:rPr>
-          <w:rFonts w:ascii="Times New Roman" w:hAnsi="Times New Roman"/>
-          <w:lang w:val="en-US"/>
-        </w:rPr>
-        <w:t>Front End</w:t>
-      </w:r>
-      <w:r>
-        <w:rPr>
-          <w:rFonts w:ascii="Times New Roman" w:hAnsi="Times New Roman"/>
-          <w:lang w:val="en-US"/>
-        </w:rPr>
-        <w:t xml:space="preserve"> Back End</w:t>
+        <w:t>Conexión Front End Back End</w:t>
       </w:r>
       <w:r>
         <w:rPr>
@@ -5779,14 +5426,12 @@
           <w:rFonts w:ascii="Times New Roman" w:hAnsi="Times New Roman"/>
         </w:rPr>
       </w:pPr>
-      <w:proofErr w:type="spellStart"/>
       <w:r>
         <w:rPr>
           <w:rFonts w:ascii="Times New Roman" w:hAnsi="Times New Roman"/>
         </w:rPr>
         <w:t>APIs</w:t>
       </w:r>
-      <w:proofErr w:type="spellEnd"/>
     </w:p>
     <w:p>
       <w:pPr>
@@ -5821,13 +5466,7 @@
         <w:rPr>
           <w:rFonts w:ascii="Times New Roman" w:hAnsi="Times New Roman"/>
         </w:rPr>
-        <w:t>Evaluación</w:t>
-      </w:r>
-      <w:r>
-        <w:rPr>
-          <w:rFonts w:ascii="Times New Roman" w:hAnsi="Times New Roman"/>
-        </w:rPr>
-        <w:t xml:space="preserve"> de conectividad con bases de datos</w:t>
+        <w:t>Evaluación de conectividad con bases de datos</w:t>
       </w:r>
     </w:p>
     <w:p>
@@ -5845,13 +5484,7 @@
         <w:rPr>
           <w:rFonts w:ascii="Times New Roman" w:hAnsi="Times New Roman"/>
         </w:rPr>
-        <w:t>Evaluación</w:t>
-      </w:r>
-      <w:r>
-        <w:rPr>
-          <w:rFonts w:ascii="Times New Roman" w:hAnsi="Times New Roman"/>
-        </w:rPr>
-        <w:t xml:space="preserve"> de conectividad con Fron</w:t>
+        <w:t>Evaluación de conectividad con Fron</w:t>
       </w:r>
       <w:r>
         <w:rPr>
@@ -6055,19 +5688,7 @@
         <w:rPr>
           <w:rFonts w:ascii="Times New Roman" w:hAnsi="Times New Roman"/>
         </w:rPr>
-        <w:t xml:space="preserve">Testear la </w:t>
-      </w:r>
-      <w:r>
-        <w:rPr>
-          <w:rFonts w:ascii="Times New Roman" w:hAnsi="Times New Roman"/>
-        </w:rPr>
-        <w:t>página</w:t>
-      </w:r>
-      <w:r>
-        <w:rPr>
-          <w:rFonts w:ascii="Times New Roman" w:hAnsi="Times New Roman"/>
-        </w:rPr>
-        <w:t xml:space="preserve"> en total</w:t>
+        <w:t>Testear la página en total</w:t>
       </w:r>
     </w:p>
     <w:p>
@@ -6084,23 +5705,7 @@
           <w:rFonts w:ascii="Times New Roman" w:hAnsi="Times New Roman" w:cs="Times New Roman"/>
           <w:lang w:val="es-ES"/>
         </w:rPr>
-        <w:t xml:space="preserve">Ciclo de </w:t>
-      </w:r>
-      <w:proofErr w:type="spellStart"/>
-      <w:r>
-        <w:rPr>
-          <w:rFonts w:ascii="Times New Roman" w:hAnsi="Times New Roman" w:cs="Times New Roman"/>
-          <w:lang w:val="es-ES"/>
-        </w:rPr>
-        <w:t>Sprints</w:t>
-      </w:r>
-      <w:proofErr w:type="spellEnd"/>
-      <w:r>
-        <w:rPr>
-          <w:rFonts w:ascii="Times New Roman" w:hAnsi="Times New Roman" w:cs="Times New Roman"/>
-          <w:lang w:val="es-ES"/>
-        </w:rPr>
-        <w:t xml:space="preserve"> del proyecto</w:t>
+        <w:t>Ciclo de Sprints del proyecto</w:t>
       </w:r>
       <w:bookmarkEnd w:id="51"/>
     </w:p>
@@ -6150,31 +5755,7 @@
         <w:rPr>
           <w:rFonts w:ascii="Times New Roman" w:hAnsi="Times New Roman"/>
         </w:rPr>
-        <w:t xml:space="preserve">Sprint </w:t>
-      </w:r>
-      <w:r>
-        <w:rPr>
-          <w:rFonts w:ascii="Times New Roman" w:hAnsi="Times New Roman"/>
-        </w:rPr>
-        <w:t>2</w:t>
-      </w:r>
-      <w:r>
-        <w:rPr>
-          <w:rFonts w:ascii="Times New Roman" w:hAnsi="Times New Roman"/>
-        </w:rPr>
-        <w:t xml:space="preserve"> </w:t>
-      </w:r>
-      <w:r>
-        <w:rPr>
-          <w:rFonts w:ascii="Times New Roman" w:hAnsi="Times New Roman"/>
-        </w:rPr>
-        <w:t>11</w:t>
-      </w:r>
-      <w:r>
-        <w:rPr>
-          <w:rFonts w:ascii="Times New Roman" w:hAnsi="Times New Roman"/>
-        </w:rPr>
-        <w:t>/09/2022</w:t>
+        <w:t>Sprint 2 11/09/2022</w:t>
       </w:r>
     </w:p>
     <w:p>
@@ -6192,31 +5773,7 @@
         <w:rPr>
           <w:rFonts w:ascii="Times New Roman" w:hAnsi="Times New Roman"/>
         </w:rPr>
-        <w:t xml:space="preserve">Sprint </w:t>
-      </w:r>
-      <w:r>
-        <w:rPr>
-          <w:rFonts w:ascii="Times New Roman" w:hAnsi="Times New Roman"/>
-        </w:rPr>
-        <w:t>3</w:t>
-      </w:r>
-      <w:r>
-        <w:rPr>
-          <w:rFonts w:ascii="Times New Roman" w:hAnsi="Times New Roman"/>
-        </w:rPr>
-        <w:t xml:space="preserve"> 1</w:t>
-      </w:r>
-      <w:r>
-        <w:rPr>
-          <w:rFonts w:ascii="Times New Roman" w:hAnsi="Times New Roman"/>
-        </w:rPr>
-        <w:t>8</w:t>
-      </w:r>
-      <w:r>
-        <w:rPr>
-          <w:rFonts w:ascii="Times New Roman" w:hAnsi="Times New Roman"/>
-        </w:rPr>
-        <w:t>/09/2022</w:t>
+        <w:t>Sprint 3 18/09/2022</w:t>
       </w:r>
     </w:p>
     <w:p>
@@ -6234,31 +5791,7 @@
         <w:rPr>
           <w:rFonts w:ascii="Times New Roman" w:hAnsi="Times New Roman"/>
         </w:rPr>
-        <w:t xml:space="preserve">Sprint </w:t>
-      </w:r>
-      <w:r>
-        <w:rPr>
-          <w:rFonts w:ascii="Times New Roman" w:hAnsi="Times New Roman"/>
-        </w:rPr>
-        <w:t>4</w:t>
-      </w:r>
-      <w:r>
-        <w:rPr>
-          <w:rFonts w:ascii="Times New Roman" w:hAnsi="Times New Roman"/>
-        </w:rPr>
-        <w:t xml:space="preserve"> </w:t>
-      </w:r>
-      <w:r>
-        <w:rPr>
-          <w:rFonts w:ascii="Times New Roman" w:hAnsi="Times New Roman"/>
-        </w:rPr>
-        <w:t>25</w:t>
-      </w:r>
-      <w:r>
-        <w:rPr>
-          <w:rFonts w:ascii="Times New Roman" w:hAnsi="Times New Roman"/>
-        </w:rPr>
-        <w:t>/09/2022</w:t>
+        <w:t>Sprint 4 25/09/2022</w:t>
       </w:r>
     </w:p>
     <w:p>
@@ -6319,16 +5852,8 @@
         <w:rPr>
           <w:rFonts w:ascii="Times New Roman" w:hAnsi="Times New Roman"/>
         </w:rPr>
-        <w:t xml:space="preserve">Creación de Repositorio de </w:t>
-      </w:r>
-      <w:proofErr w:type="spellStart"/>
-      <w:r>
-        <w:rPr>
-          <w:rFonts w:ascii="Times New Roman" w:hAnsi="Times New Roman"/>
-        </w:rPr>
-        <w:t>Githut</w:t>
-      </w:r>
-      <w:proofErr w:type="spellEnd"/>
+        <w:t>Creación de Repositorio de Githut</w:t>
+      </w:r>
     </w:p>
     <w:p>
       <w:pPr>
@@ -6387,13 +5912,7 @@
         <w:rPr>
           <w:rFonts w:ascii="Times New Roman" w:hAnsi="Times New Roman"/>
         </w:rPr>
-        <w:t>Documento de gestión de configuración</w:t>
-      </w:r>
-      <w:r>
-        <w:rPr>
-          <w:rFonts w:ascii="Times New Roman" w:hAnsi="Times New Roman"/>
-        </w:rPr>
-        <w:t xml:space="preserve"> (avance)</w:t>
+        <w:t>Documento de gestión de configuración (avance)</w:t>
       </w:r>
     </w:p>
     <w:p>
@@ -6496,25 +6015,7 @@
         <w:rPr>
           <w:rFonts w:ascii="Times New Roman" w:hAnsi="Times New Roman"/>
         </w:rPr>
-        <w:t xml:space="preserve">Conexión </w:t>
-      </w:r>
-      <w:r>
-        <w:rPr>
-          <w:rFonts w:ascii="Times New Roman" w:hAnsi="Times New Roman"/>
-        </w:rPr>
-        <w:t>Fron</w:t>
-      </w:r>
-      <w:r>
-        <w:rPr>
-          <w:rFonts w:ascii="Times New Roman" w:hAnsi="Times New Roman"/>
-        </w:rPr>
-        <w:t>t E</w:t>
-      </w:r>
-      <w:r>
-        <w:rPr>
-          <w:rFonts w:ascii="Times New Roman" w:hAnsi="Times New Roman"/>
-        </w:rPr>
-        <w:t>nd Back End</w:t>
+        <w:t>Conexión Front End Back End</w:t>
       </w:r>
     </w:p>
     <w:p>
@@ -6646,13 +6147,7 @@
         <w:rPr>
           <w:rFonts w:ascii="Times New Roman" w:hAnsi="Times New Roman"/>
         </w:rPr>
-        <w:t xml:space="preserve"> </w:t>
-      </w:r>
-      <w:r>
-        <w:rPr>
-          <w:rFonts w:ascii="Times New Roman" w:hAnsi="Times New Roman"/>
-        </w:rPr>
-        <w:t>(Actualizadas)</w:t>
+        <w:t xml:space="preserve"> (Actualizadas)</w:t>
       </w:r>
     </w:p>
     <w:p>
@@ -6676,21 +6171,7 @@
         <w:rPr>
           <w:rFonts w:ascii="Times New Roman" w:hAnsi="Times New Roman"/>
         </w:rPr>
-        <w:t>reunión (</w:t>
-      </w:r>
-      <w:proofErr w:type="spellStart"/>
-      <w:r>
-        <w:rPr>
-          <w:rFonts w:ascii="Times New Roman" w:hAnsi="Times New Roman"/>
-        </w:rPr>
-        <w:t>Actulizadas</w:t>
-      </w:r>
-      <w:proofErr w:type="spellEnd"/>
-      <w:r>
-        <w:rPr>
-          <w:rFonts w:ascii="Times New Roman" w:hAnsi="Times New Roman"/>
-        </w:rPr>
-        <w:t>)</w:t>
+        <w:t>reunión (Actulizadas)</w:t>
       </w:r>
     </w:p>
     <w:p>
@@ -6717,14 +6198,12 @@
           <w:rFonts w:ascii="Times New Roman" w:hAnsi="Times New Roman"/>
         </w:rPr>
       </w:pPr>
-      <w:proofErr w:type="spellStart"/>
       <w:r>
         <w:rPr>
           <w:rFonts w:ascii="Times New Roman" w:hAnsi="Times New Roman"/>
         </w:rPr>
         <w:t>APIs</w:t>
       </w:r>
-      <w:proofErr w:type="spellEnd"/>
     </w:p>
     <w:p>
       <w:pPr>
@@ -6892,21 +6371,7 @@
         <w:rPr>
           <w:rFonts w:ascii="Times New Roman" w:hAnsi="Times New Roman"/>
         </w:rPr>
-        <w:t>reunión (</w:t>
-      </w:r>
-      <w:proofErr w:type="spellStart"/>
-      <w:r>
-        <w:rPr>
-          <w:rFonts w:ascii="Times New Roman" w:hAnsi="Times New Roman"/>
-        </w:rPr>
-        <w:t>Actulizadas</w:t>
-      </w:r>
-      <w:proofErr w:type="spellEnd"/>
-      <w:r>
-        <w:rPr>
-          <w:rFonts w:ascii="Times New Roman" w:hAnsi="Times New Roman"/>
-        </w:rPr>
-        <w:t>)</w:t>
+        <w:t>reunión (Actulizadas)</w:t>
       </w:r>
     </w:p>
     <w:p>
@@ -7088,21 +6553,7 @@
         <w:rPr>
           <w:rFonts w:ascii="Times New Roman" w:hAnsi="Times New Roman"/>
         </w:rPr>
-        <w:t>reunión (</w:t>
-      </w:r>
-      <w:proofErr w:type="spellStart"/>
-      <w:r>
-        <w:rPr>
-          <w:rFonts w:ascii="Times New Roman" w:hAnsi="Times New Roman"/>
-        </w:rPr>
-        <w:t>Actulizadas</w:t>
-      </w:r>
-      <w:proofErr w:type="spellEnd"/>
-      <w:r>
-        <w:rPr>
-          <w:rFonts w:ascii="Times New Roman" w:hAnsi="Times New Roman"/>
-        </w:rPr>
-        <w:t>)</w:t>
+        <w:t>reunión (Actulizadas)</w:t>
       </w:r>
     </w:p>
     <w:p>
@@ -7250,21 +6701,7 @@
         <w:rPr>
           <w:rFonts w:ascii="Times New Roman" w:hAnsi="Times New Roman"/>
         </w:rPr>
-        <w:t xml:space="preserve"> de </w:t>
-      </w:r>
-      <w:proofErr w:type="spellStart"/>
-      <w:r>
-        <w:rPr>
-          <w:rFonts w:ascii="Times New Roman" w:hAnsi="Times New Roman"/>
-        </w:rPr>
-        <w:t>Waint</w:t>
-      </w:r>
-      <w:proofErr w:type="spellEnd"/>
-      <w:r>
-        <w:rPr>
-          <w:rFonts w:ascii="Times New Roman" w:hAnsi="Times New Roman"/>
-        </w:rPr>
-        <w:t xml:space="preserve"> se </w:t>
+        <w:t xml:space="preserve"> de Waint se </w:t>
       </w:r>
       <w:r>
         <w:rPr>
@@ -7288,21 +6725,7 @@
         <w:rPr>
           <w:rFonts w:ascii="Times New Roman" w:hAnsi="Times New Roman"/>
         </w:rPr>
-        <w:t xml:space="preserve"> reunión semanales y reuniones para acta de entrega de los diferentes </w:t>
-      </w:r>
-      <w:proofErr w:type="spellStart"/>
-      <w:r>
-        <w:rPr>
-          <w:rFonts w:ascii="Times New Roman" w:hAnsi="Times New Roman"/>
-        </w:rPr>
-        <w:t>product</w:t>
-      </w:r>
-      <w:proofErr w:type="spellEnd"/>
-      <w:r>
-        <w:rPr>
-          <w:rFonts w:ascii="Times New Roman" w:hAnsi="Times New Roman"/>
-        </w:rPr>
-        <w:t xml:space="preserve"> backlog y de esta forma llamar un </w:t>
+        <w:t xml:space="preserve"> reunión semanales y reuniones para acta de entrega de los diferentes product backlog y de esta forma llamar un </w:t>
       </w:r>
       <w:r>
         <w:rPr>
@@ -7314,13 +6737,19 @@
         <w:rPr>
           <w:rFonts w:ascii="Times New Roman" w:hAnsi="Times New Roman"/>
         </w:rPr>
-        <w:t xml:space="preserve"> grado de control en el desarrollo del </w:t>
-      </w:r>
-      <w:r>
-        <w:rPr>
-          <w:rFonts w:ascii="Times New Roman" w:hAnsi="Times New Roman"/>
-        </w:rPr>
-        <w:t xml:space="preserve">la aplicación. </w:t>
+        <w:t xml:space="preserve"> grado de control en el desarrollo </w:t>
+      </w:r>
+      <w:r>
+        <w:rPr>
+          <w:rFonts w:ascii="Times New Roman" w:hAnsi="Times New Roman"/>
+        </w:rPr>
+        <w:t>de la aplicación</w:t>
+      </w:r>
+      <w:r>
+        <w:rPr>
+          <w:rFonts w:ascii="Times New Roman" w:hAnsi="Times New Roman"/>
+        </w:rPr>
+        <w:t xml:space="preserve">. </w:t>
       </w:r>
     </w:p>
     <w:p>
@@ -7410,21 +6839,7 @@
         <w:rPr>
           <w:rFonts w:ascii="Times New Roman" w:hAnsi="Times New Roman"/>
         </w:rPr>
-        <w:t xml:space="preserve">A continuación, se muestra un bosquejo de lo que se espera se convierta </w:t>
-      </w:r>
-      <w:proofErr w:type="spellStart"/>
-      <w:r>
-        <w:rPr>
-          <w:rFonts w:ascii="Times New Roman" w:hAnsi="Times New Roman"/>
-        </w:rPr>
-        <w:t>Waint</w:t>
-      </w:r>
-      <w:proofErr w:type="spellEnd"/>
-      <w:r>
-        <w:rPr>
-          <w:rFonts w:ascii="Times New Roman" w:hAnsi="Times New Roman"/>
-        </w:rPr>
-        <w:t xml:space="preserve"> </w:t>
+        <w:t xml:space="preserve">A continuación, se muestra un bosquejo de lo que se espera se convierta Waint </w:t>
       </w:r>
     </w:p>
     <w:p>
@@ -7521,13 +6936,8 @@
         </w:r>
       </w:fldSimple>
       <w:r>
-        <w:t xml:space="preserve"> Bosquejo General de </w:t>
-      </w:r>
-      <w:proofErr w:type="spellStart"/>
-      <w:r>
-        <w:t>Waint</w:t>
-      </w:r>
-      <w:proofErr w:type="spellEnd"/>
+        <w:t xml:space="preserve"> Bosquejo General de Waint</w:t>
+      </w:r>
     </w:p>
     <w:p>
       <w:pPr>

</xml_diff>